<commit_message>
edited script once again
</commit_message>
<xml_diff>
--- a/Saving Camp Kronos.docx
+++ b/Saving Camp Kronos.docx
@@ -194,7 +194,19 @@
         <w:rPr>
           <w:rFonts w:ascii="Andale Mono" w:hAnsi="Andale Mono"/>
         </w:rPr>
-        <w:t xml:space="preserve">wave. The mountains jagged, like fangs, the ground split. </w:t>
+        <w:t xml:space="preserve">wave. The mountains </w:t>
+      </w:r>
+      <w:r>
+        <w:rPr>
+          <w:rFonts w:ascii="Andale Mono" w:hAnsi="Andale Mono"/>
+        </w:rPr>
+        <w:t>serrated</w:t>
+      </w:r>
+      <w:r>
+        <w:rPr>
+          <w:rFonts w:ascii="Andale Mono" w:hAnsi="Andale Mono"/>
+        </w:rPr>
+        <w:t xml:space="preserve">, like fangs, the ground split. </w:t>
       </w:r>
     </w:p>
     <w:p>
@@ -1080,13 +1092,37 @@
         <w:rPr>
           <w:rFonts w:ascii="Andale Mono" w:hAnsi="Andale Mono"/>
         </w:rPr>
-        <w:t>the group. “Not sure if we can any medical help right now. We can’t get any signal to communicate with them</w:t>
-      </w:r>
-      <w:r>
-        <w:rPr>
-          <w:rFonts w:ascii="Andale Mono" w:hAnsi="Andale Mono"/>
-        </w:rPr>
-        <w:t xml:space="preserve">,” said as the ranger sighed in frustration. “What I can do is get you something to bandage and clean yourself up”. </w:t>
+        <w:t xml:space="preserve">the group. “Not sure if we can </w:t>
+      </w:r>
+      <w:r>
+        <w:rPr>
+          <w:rFonts w:ascii="Andale Mono" w:hAnsi="Andale Mono"/>
+        </w:rPr>
+        <w:t xml:space="preserve">get </w:t>
+      </w:r>
+      <w:r>
+        <w:rPr>
+          <w:rFonts w:ascii="Andale Mono" w:hAnsi="Andale Mono"/>
+        </w:rPr>
+        <w:t>any medical help right now. We can’t get any signal to communicate with them</w:t>
+      </w:r>
+      <w:r>
+        <w:rPr>
+          <w:rFonts w:ascii="Andale Mono" w:hAnsi="Andale Mono"/>
+        </w:rPr>
+        <w:t>,”</w:t>
+      </w:r>
+      <w:r>
+        <w:rPr>
+          <w:rFonts w:ascii="Andale Mono" w:hAnsi="Andale Mono"/>
+        </w:rPr>
+        <w:t xml:space="preserve"> gesturing towards their walkie talkie and</w:t>
+      </w:r>
+      <w:r>
+        <w:rPr>
+          <w:rFonts w:ascii="Andale Mono" w:hAnsi="Andale Mono"/>
+        </w:rPr>
+        <w:t xml:space="preserve"> sighed in frustration. “What I can do is get you something to bandage and clean yourself up”. </w:t>
       </w:r>
       <w:r>
         <w:rPr>
@@ -1278,19 +1314,19 @@
         <w:rPr>
           <w:rFonts w:ascii="Andale Mono" w:hAnsi="Andale Mono"/>
         </w:rPr>
-        <w:t xml:space="preserve"> was lost suddenly</w:t>
-      </w:r>
-      <w:r>
-        <w:rPr>
-          <w:rFonts w:ascii="Andale Mono" w:hAnsi="Andale Mono"/>
-        </w:rPr>
-        <w:t xml:space="preserve"> as </w:t>
-      </w:r>
-      <w:r>
-        <w:rPr>
-          <w:rFonts w:ascii="Andale Mono" w:hAnsi="Andale Mono"/>
-        </w:rPr>
-        <w:t xml:space="preserve">their bodies no longer obeyed them. Their balance </w:t>
+        <w:t xml:space="preserve"> was lost </w:t>
+      </w:r>
+      <w:r>
+        <w:rPr>
+          <w:rFonts w:ascii="Andale Mono" w:hAnsi="Andale Mono"/>
+        </w:rPr>
+        <w:t>suddenly. Their</w:t>
+      </w:r>
+      <w:r>
+        <w:rPr>
+          <w:rFonts w:ascii="Andale Mono" w:hAnsi="Andale Mono"/>
+        </w:rPr>
+        <w:t xml:space="preserve"> bodies no longer obeyed them. Their balance </w:t>
       </w:r>
       <w:r>
         <w:rPr>
@@ -1302,7 +1338,7 @@
         <w:rPr>
           <w:rFonts w:ascii="Andale Mono" w:hAnsi="Andale Mono"/>
         </w:rPr>
-        <w:t>manipulated by the plates beneath them, sliding at jagged intervals. The birds who have taken refuge in the sky, swirl above as they watched it collapse.</w:t>
+        <w:t>manipulated by the plates beneath them, sliding at jagged intervals. The birds who have taken refuge in the sky, swirl above as they watch it collapse.</w:t>
       </w:r>
       <w:r>
         <w:rPr>
@@ -1318,11 +1354,19 @@
           <w:rFonts w:ascii="Andale Mono" w:hAnsi="Andale Mono"/>
         </w:rPr>
       </w:pPr>
-      <w:r>
-        <w:rPr>
-          <w:rFonts w:ascii="Andale Mono" w:hAnsi="Andale Mono"/>
-        </w:rPr>
-        <w:t xml:space="preserve"> </w:t>
+    </w:p>
+    <w:p>
+      <w:pPr>
+        <w:spacing w:line="480" w:lineRule="auto"/>
+        <w:rPr>
+          <w:rFonts w:ascii="Andale Mono" w:hAnsi="Andale Mono"/>
+        </w:rPr>
+      </w:pPr>
+      <w:r>
+        <w:rPr>
+          <w:rFonts w:ascii="Andale Mono" w:hAnsi="Andale Mono"/>
+        </w:rPr>
+        <w:t>[Let us in.]</w:t>
       </w:r>
     </w:p>
     <w:sectPr>

</xml_diff>

<commit_message>
fixed jimmy choices regarding leaving the kids or telling them to follow, this is in the gabe is missing event
</commit_message>
<xml_diff>
--- a/Saving Camp Kronos.docx
+++ b/Saving Camp Kronos.docx
@@ -1324,7 +1324,19 @@
         <w:rPr>
           <w:rFonts w:ascii="Andale Mono" w:hAnsi="Andale Mono"/>
         </w:rPr>
-        <w:t>manipulated by the plates beneath them, sliding at jagged intervals. The birds who have taken refuge in the sky, swirl above as they watch it collapse.</w:t>
+        <w:t xml:space="preserve">manipulated by the </w:t>
+      </w:r>
+      <w:r>
+        <w:rPr>
+          <w:rFonts w:ascii="Andale Mono" w:hAnsi="Andale Mono"/>
+        </w:rPr>
+        <w:t>aftershock</w:t>
+      </w:r>
+      <w:r>
+        <w:rPr>
+          <w:rFonts w:ascii="Andale Mono" w:hAnsi="Andale Mono"/>
+        </w:rPr>
+        <w:t xml:space="preserve"> beneath them, sliding at jagged intervals. The birds who have taken refuge in the sky, swirl above as they watch it collapse.</w:t>
       </w:r>
       <w:r>
         <w:rPr>
@@ -1443,7 +1455,7 @@
           </mc:Choice>
           <mc:Fallback>
             <w:pict>
-              <v:line w14:anchorId="0F6727B5" id="Straight Connector 1" o:spid="_x0000_s1026" style="position:absolute;z-index:251659264;visibility:visible;mso-wrap-style:square;mso-wrap-distance-left:9pt;mso-wrap-distance-top:0;mso-wrap-distance-right:9pt;mso-wrap-distance-bottom:0;mso-position-horizontal:absolute;mso-position-horizontal-relative:text;mso-position-vertical:absolute;mso-position-vertical-relative:text" from="4.85pt,7.5pt" to="476.5pt,7.5pt" o:gfxdata="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" strokecolor="#4472c4 [3204]" strokeweight=".5pt">
+              <v:line w14:anchorId="7594166D" id="Straight Connector 1" o:spid="_x0000_s1026" style="position:absolute;z-index:251659264;visibility:visible;mso-wrap-style:square;mso-wrap-distance-left:9pt;mso-wrap-distance-top:0;mso-wrap-distance-right:9pt;mso-wrap-distance-bottom:0;mso-position-horizontal:absolute;mso-position-horizontal-relative:text;mso-position-vertical:absolute;mso-position-vertical-relative:text" from="4.85pt,7.5pt" to="476.5pt,7.5pt" o:gfxdata="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" strokecolor="#4472c4 [3204]" strokeweight=".5pt">
                 <v:stroke joinstyle="miter"/>
               </v:line>
             </w:pict>
@@ -1636,7 +1648,7 @@
           <w:i/>
           <w:iCs/>
         </w:rPr>
-        <w:t xml:space="preserve"> choose animal and </w:t>
+        <w:t xml:space="preserve"> choose animal</w:t>
       </w:r>
       <w:r>
         <w:rPr>
@@ -1644,7 +1656,7 @@
           <w:i/>
           <w:iCs/>
         </w:rPr>
-        <w:t>that will dictate next sentence)</w:t>
+        <w:t>)</w:t>
       </w:r>
     </w:p>
     <w:p>
@@ -1702,27 +1714,21 @@
         <w:rPr>
           <w:rFonts w:ascii="Andale Mono" w:hAnsi="Andale Mono"/>
         </w:rPr>
-        <w:t xml:space="preserve">The warmth of the sun was slowly fading as the sun began to set behind the arches of trees in the horizon. It had been a long day of hiking with the fellow campers: trekking the long paths </w:t>
-      </w:r>
+        <w:t>The warmth of the sun was slowly fading as the sun began to set behind the arches of trees in the horizon. It had been a long day of hiking with the fellow campers: trekking the long paths of the forest. They welcomed the darkness, a relief from the blazing heat.</w:t>
+      </w:r>
+    </w:p>
+    <w:p>
+      <w:pPr>
+        <w:spacing w:line="480" w:lineRule="auto"/>
+        <w:rPr>
+          <w:rFonts w:ascii="Andale Mono" w:hAnsi="Andale Mono"/>
+        </w:rPr>
+      </w:pPr>
       <w:r>
         <w:rPr>
           <w:rFonts w:ascii="Andale Mono" w:hAnsi="Andale Mono"/>
         </w:rPr>
         <w:lastRenderedPageBreak/>
-        <w:t>of the forest. They welcomed the darkness, a relief from the blazing heat.</w:t>
-      </w:r>
-    </w:p>
-    <w:p>
-      <w:pPr>
-        <w:spacing w:line="480" w:lineRule="auto"/>
-        <w:rPr>
-          <w:rFonts w:ascii="Andale Mono" w:hAnsi="Andale Mono"/>
-        </w:rPr>
-      </w:pPr>
-      <w:r>
-        <w:rPr>
-          <w:rFonts w:ascii="Andale Mono" w:hAnsi="Andale Mono"/>
-        </w:rPr>
         <w:t xml:space="preserve">Jimmy </w:t>
       </w:r>
       <w:proofErr w:type="gramStart"/>
@@ -1821,7 +1827,19 @@
         <w:rPr>
           <w:rFonts w:ascii="Andale Mono" w:hAnsi="Andale Mono"/>
         </w:rPr>
-        <w:t>, following Jimmy the mother goose. The children chatter as they cros</w:t>
+        <w:t>, following Jimmy</w:t>
+      </w:r>
+      <w:r>
+        <w:rPr>
+          <w:rFonts w:ascii="Andale Mono" w:hAnsi="Andale Mono"/>
+        </w:rPr>
+        <w:t>,</w:t>
+      </w:r>
+      <w:r>
+        <w:rPr>
+          <w:rFonts w:ascii="Andale Mono" w:hAnsi="Andale Mono"/>
+        </w:rPr>
+        <w:t xml:space="preserve"> the mother goose. The children chatter as they cros</w:t>
       </w:r>
       <w:r>
         <w:rPr>
@@ -1895,78 +1913,110 @@
         <w:rPr>
           <w:rFonts w:ascii="Andale Mono" w:hAnsi="Andale Mono"/>
         </w:rPr>
-        <w:t xml:space="preserve">strange shiver. As if someone was watching him. Peering into his head. He turns around and sees the campers, making conversation with each other to pass the time waiting in line to get their chicken nuggets and French fries. Nothing seemed out of place. Not yet. </w:t>
-      </w:r>
-    </w:p>
-    <w:p>
-      <w:pPr>
-        <w:spacing w:line="480" w:lineRule="auto"/>
-        <w:rPr>
-          <w:rFonts w:ascii="Andale Mono" w:hAnsi="Andale Mono"/>
-        </w:rPr>
-      </w:pPr>
-    </w:p>
-    <w:p>
-      <w:pPr>
-        <w:spacing w:line="480" w:lineRule="auto"/>
-        <w:rPr>
-          <w:rFonts w:ascii="Andale Mono" w:hAnsi="Andale Mono"/>
-        </w:rPr>
-      </w:pPr>
-      <w:r>
-        <w:rPr>
-          <w:rFonts w:ascii="Andale Mono" w:hAnsi="Andale Mono"/>
-        </w:rPr>
-        <w:t xml:space="preserve">He takes a glance </w:t>
-      </w:r>
-      <w:r>
-        <w:rPr>
-          <w:rFonts w:ascii="Andale Mono" w:hAnsi="Andale Mono"/>
-        </w:rPr>
-        <w:t>around;</w:t>
-      </w:r>
-      <w:r>
-        <w:rPr>
-          <w:rFonts w:ascii="Andale Mono" w:hAnsi="Andale Mono"/>
-        </w:rPr>
-        <w:t xml:space="preserve"> the dining area was spacious. Tables line up in rows, filled with hungry children and counselors </w:t>
+        <w:t xml:space="preserve">strange shiver. As if someone was watching him. Peering into his head. He turns around and sees the campers, making conversation with each other to pass the time waiting in line to get their chicken nuggets and French fries. Nothing seemed out of place. </w:t>
+      </w:r>
+    </w:p>
+    <w:p>
+      <w:pPr>
+        <w:spacing w:line="480" w:lineRule="auto"/>
+        <w:rPr>
+          <w:rFonts w:ascii="Andale Mono" w:hAnsi="Andale Mono"/>
+        </w:rPr>
+      </w:pPr>
+    </w:p>
+    <w:p>
+      <w:pPr>
+        <w:spacing w:line="480" w:lineRule="auto"/>
+        <w:rPr>
+          <w:rFonts w:ascii="Andale Mono" w:hAnsi="Andale Mono"/>
+        </w:rPr>
+      </w:pPr>
+      <w:r>
+        <w:rPr>
+          <w:rFonts w:ascii="Andale Mono" w:hAnsi="Andale Mono"/>
+        </w:rPr>
+        <w:t>[</w:t>
+      </w:r>
+      <w:r>
+        <w:rPr>
+          <w:rFonts w:ascii="Andale Mono" w:hAnsi="Andale Mono"/>
+        </w:rPr>
+        <w:t>Not yet.</w:t>
+      </w:r>
+      <w:r>
+        <w:rPr>
+          <w:rFonts w:ascii="Andale Mono" w:hAnsi="Andale Mono"/>
+        </w:rPr>
+        <w:t>]</w:t>
+      </w:r>
+      <w:r>
+        <w:rPr>
+          <w:rFonts w:ascii="Andale Mono" w:hAnsi="Andale Mono"/>
+        </w:rPr>
+        <w:t xml:space="preserve"> </w:t>
+      </w:r>
+    </w:p>
+    <w:p>
+      <w:pPr>
+        <w:spacing w:line="480" w:lineRule="auto"/>
+        <w:rPr>
+          <w:rFonts w:ascii="Andale Mono" w:hAnsi="Andale Mono"/>
+        </w:rPr>
+      </w:pPr>
+      <w:r>
+        <w:rPr>
+          <w:rFonts w:ascii="Andale Mono" w:hAnsi="Andale Mono"/>
+        </w:rPr>
+        <w:t xml:space="preserve">He </w:t>
+      </w:r>
+      <w:r>
+        <w:rPr>
+          <w:rFonts w:ascii="Andale Mono" w:hAnsi="Andale Mono"/>
+        </w:rPr>
+        <w:t>glances around the spacious dining area</w:t>
+      </w:r>
+      <w:r>
+        <w:rPr>
+          <w:rFonts w:ascii="Andale Mono" w:hAnsi="Andale Mono"/>
+        </w:rPr>
+        <w:t>. Tables line up in rows, filled with hungry children and counselors eating</w:t>
+      </w:r>
+      <w:r>
+        <w:rPr>
+          <w:rFonts w:ascii="Andale Mono" w:hAnsi="Andale Mono"/>
+        </w:rPr>
+        <w:t xml:space="preserve">, yelling, chewing lively. Large windows line the three walls opposite facing Jimmy. The </w:t>
+      </w:r>
+      <w:r>
+        <w:rPr>
+          <w:rFonts w:ascii="Andale Mono" w:hAnsi="Andale Mono"/>
+        </w:rPr>
+        <w:t>windowsills</w:t>
+      </w:r>
+      <w:r>
+        <w:rPr>
+          <w:rFonts w:ascii="Andale Mono" w:hAnsi="Andale Mono"/>
+        </w:rPr>
+        <w:t xml:space="preserve"> seem to be </w:t>
+      </w:r>
+      <w:r>
+        <w:rPr>
+          <w:rFonts w:ascii="Andale Mono" w:hAnsi="Andale Mono"/>
+        </w:rPr>
+        <w:t>made of</w:t>
+      </w:r>
+      <w:r>
+        <w:rPr>
+          <w:rFonts w:ascii="Andale Mono" w:hAnsi="Andale Mono"/>
+        </w:rPr>
+        <w:t xml:space="preserve"> logs, </w:t>
       </w:r>
       <w:r>
         <w:rPr>
           <w:rFonts w:ascii="Andale Mono" w:hAnsi="Andale Mono"/>
         </w:rPr>
         <w:lastRenderedPageBreak/>
-        <w:t>eating</w:t>
-      </w:r>
-      <w:r>
-        <w:rPr>
-          <w:rFonts w:ascii="Andale Mono" w:hAnsi="Andale Mono"/>
-        </w:rPr>
-        <w:t xml:space="preserve">, yelling, chewing lively. Large windows line the three walls opposite facing of Jimmy. The </w:t>
-      </w:r>
-      <w:r>
-        <w:rPr>
-          <w:rFonts w:ascii="Andale Mono" w:hAnsi="Andale Mono"/>
-        </w:rPr>
-        <w:t>windowsills</w:t>
-      </w:r>
-      <w:r>
-        <w:rPr>
-          <w:rFonts w:ascii="Andale Mono" w:hAnsi="Andale Mono"/>
-        </w:rPr>
-        <w:t xml:space="preserve"> seem to be </w:t>
-      </w:r>
-      <w:r>
-        <w:rPr>
-          <w:rFonts w:ascii="Andale Mono" w:hAnsi="Andale Mono"/>
-        </w:rPr>
-        <w:t>made of</w:t>
-      </w:r>
-      <w:r>
-        <w:rPr>
-          <w:rFonts w:ascii="Andale Mono" w:hAnsi="Andale Mono"/>
-        </w:rPr>
-        <w:t xml:space="preserve"> logs, with the bottom rail carved out</w:t>
+        <w:t>with the bottom rail carved out</w:t>
       </w:r>
       <w:r>
         <w:rPr>
@@ -1984,7 +2034,71 @@
         <w:rPr>
           <w:rFonts w:ascii="Andale Mono" w:hAnsi="Andale Mono"/>
         </w:rPr>
-        <w:t xml:space="preserve">. Jimmy and the kids were near there serving window. The dining workers placing plates of fries and nuggets to the children cautiously, reminding them not to run too quickly to their seats. </w:t>
+        <w:t xml:space="preserve">. Jimmy and the kids were near there serving window. The dining workers placing plates of fries and nuggets to the children cautiously, </w:t>
+      </w:r>
+      <w:r>
+        <w:rPr>
+          <w:rFonts w:ascii="Andale Mono" w:hAnsi="Andale Mono"/>
+        </w:rPr>
+        <w:t>nagging the kids to not run to their seats.</w:t>
+      </w:r>
+    </w:p>
+    <w:p>
+      <w:pPr>
+        <w:spacing w:line="480" w:lineRule="auto"/>
+        <w:rPr>
+          <w:rFonts w:ascii="Andale Mono" w:hAnsi="Andale Mono"/>
+        </w:rPr>
+      </w:pPr>
+    </w:p>
+    <w:p>
+      <w:pPr>
+        <w:spacing w:line="480" w:lineRule="auto"/>
+        <w:rPr>
+          <w:rFonts w:ascii="Andale Mono" w:hAnsi="Andale Mono"/>
+        </w:rPr>
+      </w:pPr>
+      <w:r>
+        <w:rPr>
+          <w:rFonts w:ascii="Andale Mono" w:hAnsi="Andale Mono"/>
+        </w:rPr>
+        <w:t xml:space="preserve">The wall above the serving area is a cork board with different crests. The crests represented three teams, represented by an animal. The yellow and </w:t>
+      </w:r>
+      <w:r>
+        <w:rPr>
+          <w:rFonts w:ascii="Andale Mono" w:hAnsi="Andale Mono"/>
+        </w:rPr>
+        <w:t xml:space="preserve">navy </w:t>
+      </w:r>
+      <w:r>
+        <w:rPr>
+          <w:rFonts w:ascii="Andale Mono" w:hAnsi="Andale Mono"/>
+        </w:rPr>
+        <w:t xml:space="preserve">blue with a creature with a pair of antennas and squiggly body were the Banana Slugs. </w:t>
+      </w:r>
+      <w:r>
+        <w:rPr>
+          <w:rFonts w:ascii="Andale Mono" w:hAnsi="Andale Mono"/>
+        </w:rPr>
+        <w:t>Burgundy and grey with a small icon of a curled-up f</w:t>
+      </w:r>
+      <w:r>
+        <w:rPr>
+          <w:rFonts w:ascii="Andale Mono" w:hAnsi="Andale Mono"/>
+        </w:rPr>
+        <w:t xml:space="preserve">luffy illustrate </w:t>
+      </w:r>
+      <w:r>
+        <w:rPr>
+          <w:rFonts w:ascii="Andale Mono" w:hAnsi="Andale Mono"/>
+        </w:rPr>
+        <w:t xml:space="preserve">the Foxes. </w:t>
+      </w:r>
+      <w:r>
+        <w:rPr>
+          <w:rFonts w:ascii="Andale Mono" w:hAnsi="Andale Mono"/>
+        </w:rPr>
+        <w:t>The Otter’s crest was a cuddly critter</w:t>
       </w:r>
       <w:r>
         <w:rPr>
@@ -1992,70 +2106,6 @@
         </w:rPr>
         <w:t xml:space="preserve"> </w:t>
       </w:r>
-    </w:p>
-    <w:p>
-      <w:pPr>
-        <w:spacing w:line="480" w:lineRule="auto"/>
-        <w:rPr>
-          <w:rFonts w:ascii="Andale Mono" w:hAnsi="Andale Mono"/>
-        </w:rPr>
-      </w:pPr>
-    </w:p>
-    <w:p>
-      <w:pPr>
-        <w:spacing w:line="480" w:lineRule="auto"/>
-        <w:rPr>
-          <w:rFonts w:ascii="Andale Mono" w:hAnsi="Andale Mono"/>
-        </w:rPr>
-      </w:pPr>
-      <w:r>
-        <w:rPr>
-          <w:rFonts w:ascii="Andale Mono" w:hAnsi="Andale Mono"/>
-        </w:rPr>
-        <w:t xml:space="preserve">The wall above the serving area is a cork board with different crests. The crests represented three teams, represented by an animal. The yellow and </w:t>
-      </w:r>
-      <w:r>
-        <w:rPr>
-          <w:rFonts w:ascii="Andale Mono" w:hAnsi="Andale Mono"/>
-        </w:rPr>
-        <w:t xml:space="preserve">navy </w:t>
-      </w:r>
-      <w:r>
-        <w:rPr>
-          <w:rFonts w:ascii="Andale Mono" w:hAnsi="Andale Mono"/>
-        </w:rPr>
-        <w:t xml:space="preserve">blue with a creature with a pair of antennas and squiggly body were the Banana Slugs. </w:t>
-      </w:r>
-      <w:r>
-        <w:rPr>
-          <w:rFonts w:ascii="Andale Mono" w:hAnsi="Andale Mono"/>
-        </w:rPr>
-        <w:t>Burgundy and grey with a small icon of a curled-up f</w:t>
-      </w:r>
-      <w:r>
-        <w:rPr>
-          <w:rFonts w:ascii="Andale Mono" w:hAnsi="Andale Mono"/>
-        </w:rPr>
-        <w:t xml:space="preserve">luffy illustrate </w:t>
-      </w:r>
-      <w:r>
-        <w:rPr>
-          <w:rFonts w:ascii="Andale Mono" w:hAnsi="Andale Mono"/>
-        </w:rPr>
-        <w:t xml:space="preserve">the Foxes. </w:t>
-      </w:r>
-      <w:r>
-        <w:rPr>
-          <w:rFonts w:ascii="Andale Mono" w:hAnsi="Andale Mono"/>
-        </w:rPr>
-        <w:t>The Otter’s crest was a cuddly critter</w:t>
-      </w:r>
-      <w:r>
-        <w:rPr>
-          <w:rFonts w:ascii="Andale Mono" w:hAnsi="Andale Mono"/>
-        </w:rPr>
-        <w:t xml:space="preserve"> </w:t>
-      </w:r>
       <w:r>
         <w:rPr>
           <w:rFonts w:ascii="Andale Mono" w:hAnsi="Andale Mono"/>
@@ -2082,52 +2132,154 @@
         <w:rPr>
           <w:rFonts w:ascii="Andale Mono" w:hAnsi="Andale Mono"/>
         </w:rPr>
-        <w:t>(Depending on what animal the player picks that will dictate the following dialogue)</w:t>
-      </w:r>
-    </w:p>
-    <w:p>
-      <w:pPr>
-        <w:spacing w:line="480" w:lineRule="auto"/>
-        <w:rPr>
-          <w:rFonts w:ascii="Andale Mono" w:hAnsi="Andale Mono"/>
-        </w:rPr>
-      </w:pPr>
-    </w:p>
-    <w:p>
-      <w:pPr>
-        <w:spacing w:line="480" w:lineRule="auto"/>
+        <w:t>Under each crest there are dots to illustrate achievements complete</w:t>
+      </w:r>
+      <w:r>
+        <w:rPr>
+          <w:rFonts w:ascii="Andale Mono" w:hAnsi="Andale Mono"/>
+        </w:rPr>
+        <w:t>d</w:t>
+      </w:r>
+      <w:r>
+        <w:rPr>
+          <w:rFonts w:ascii="Andale Mono" w:hAnsi="Andale Mono"/>
+        </w:rPr>
+        <w:t xml:space="preserve"> by a team. The team with the most dots </w:t>
+      </w:r>
+      <w:proofErr w:type="gramStart"/>
+      <w:r>
+        <w:rPr>
+          <w:rFonts w:ascii="Andale Mono" w:hAnsi="Andale Mono"/>
+        </w:rPr>
+        <w:t>wins</w:t>
+      </w:r>
+      <w:proofErr w:type="gramEnd"/>
+      <w:r>
+        <w:rPr>
+          <w:rFonts w:ascii="Andale Mono" w:hAnsi="Andale Mono"/>
+        </w:rPr>
+        <w:t xml:space="preserve"> an ice cream party at the end of the summer camp. Currently, the _</w:t>
+      </w:r>
+      <w:proofErr w:type="gramStart"/>
+      <w:r>
+        <w:rPr>
+          <w:rFonts w:ascii="Andale Mono" w:hAnsi="Andale Mono"/>
+        </w:rPr>
+        <w:t>_(</w:t>
+      </w:r>
+      <w:proofErr w:type="gramEnd"/>
+      <w:r>
         <w:rPr>
           <w:rFonts w:ascii="Andale Mono" w:hAnsi="Andale Mono"/>
           <w:i/>
           <w:iCs/>
         </w:rPr>
-      </w:pPr>
+        <w:t>random</w:t>
+      </w:r>
       <w:r>
         <w:rPr>
           <w:rFonts w:ascii="Andale Mono" w:hAnsi="Andale Mono"/>
           <w:i/>
           <w:iCs/>
         </w:rPr>
-        <w:t>(</w:t>
-      </w:r>
-      <w:proofErr w:type="gramStart"/>
+        <w:t>ly</w:t>
+      </w:r>
       <w:r>
         <w:rPr>
           <w:rFonts w:ascii="Andale Mono" w:hAnsi="Andale Mono"/>
           <w:i/>
           <w:iCs/>
         </w:rPr>
-        <w:t>if</w:t>
-      </w:r>
-      <w:proofErr w:type="gramEnd"/>
+        <w:t xml:space="preserve"> pick a team that </w:t>
+      </w:r>
       <w:r>
         <w:rPr>
           <w:rFonts w:ascii="Andale Mono" w:hAnsi="Andale Mono"/>
           <w:i/>
           <w:iCs/>
         </w:rPr>
-        <w:t xml:space="preserve"> the player choose otters)</w:t>
-      </w:r>
+        <w:t>j</w:t>
+      </w:r>
+      <w:r>
+        <w:rPr>
+          <w:rFonts w:ascii="Andale Mono" w:hAnsi="Andale Mono"/>
+          <w:i/>
+          <w:iCs/>
+        </w:rPr>
+        <w:t>immy is not in charge of)</w:t>
+      </w:r>
+      <w:r>
+        <w:rPr>
+          <w:rFonts w:ascii="Andale Mono" w:hAnsi="Andale Mono"/>
+        </w:rPr>
+        <w:t xml:space="preserve">___ are in the lead after gaining a dot through their expedition to the beach where the campers collect sand dollars. Jimmy </w:t>
+      </w:r>
+      <w:r>
+        <w:rPr>
+          <w:rFonts w:ascii="Andale Mono" w:hAnsi="Andale Mono"/>
+        </w:rPr>
+        <w:t>planned a nightly hike as an opportunity for the campers to win a dot through a test of bravery.</w:t>
+      </w:r>
+    </w:p>
+    <w:p>
+      <w:pPr>
+        <w:spacing w:line="480" w:lineRule="auto"/>
+        <w:rPr>
+          <w:rFonts w:ascii="Andale Mono" w:hAnsi="Andale Mono"/>
+        </w:rPr>
+      </w:pPr>
+    </w:p>
+    <w:p>
+      <w:pPr>
+        <w:spacing w:line="480" w:lineRule="auto"/>
+        <w:rPr>
+          <w:rFonts w:ascii="Andale Mono" w:hAnsi="Andale Mono"/>
+        </w:rPr>
+      </w:pPr>
+      <w:r>
+        <w:rPr>
+          <w:rFonts w:ascii="Andale Mono" w:hAnsi="Andale Mono"/>
+        </w:rPr>
+        <w:t>His stomach grumbles.</w:t>
+      </w:r>
+    </w:p>
+    <w:p>
+      <w:pPr>
+        <w:spacing w:line="480" w:lineRule="auto"/>
+        <w:rPr>
+          <w:rFonts w:ascii="Andale Mono" w:hAnsi="Andale Mono"/>
+        </w:rPr>
+      </w:pPr>
+      <w:r>
+        <w:rPr>
+          <w:rFonts w:ascii="Andale Mono" w:hAnsi="Andale Mono"/>
+        </w:rPr>
+        <w:t>[But first, we eat.]</w:t>
+      </w:r>
+    </w:p>
+    <w:p>
+      <w:pPr>
+        <w:spacing w:line="480" w:lineRule="auto"/>
+        <w:rPr>
+          <w:rFonts w:ascii="Andale Mono" w:hAnsi="Andale Mono"/>
+        </w:rPr>
+      </w:pPr>
+    </w:p>
+    <w:p>
+      <w:pPr>
+        <w:spacing w:line="480" w:lineRule="auto"/>
+        <w:rPr>
+          <w:rFonts w:ascii="Andale Mono" w:hAnsi="Andale Mono"/>
+        </w:rPr>
+      </w:pPr>
+    </w:p>
+    <w:p>
+      <w:pPr>
+        <w:spacing w:line="480" w:lineRule="auto"/>
+        <w:rPr>
+          <w:rFonts w:ascii="Andale Mono" w:hAnsi="Andale Mono"/>
+        </w:rPr>
+      </w:pPr>
     </w:p>
     <w:p>
       <w:pPr>

</xml_diff>